<commit_message>
UPDATE DOCS and project assignment
PA5
</commit_message>
<xml_diff>
--- a/docs/management/Weekly Report.docx
+++ b/docs/management/Weekly Report.docx
@@ -55,7 +55,19 @@
           <w:sz w:val="18"/>
           <w:szCs w:val="18"/>
         </w:rPr>
-        <w:t xml:space="preserve"> - 07/12/2017</w:t>
+        <w:t xml:space="preserve"> - 22</w:t>
+      </w:r>
+      <w:bookmarkStart w:id="0" w:name="_GoBack"/>
+      <w:bookmarkEnd w:id="0"/>
+      <w:r>
+        <w:rPr>
+          <w:rFonts w:ascii="Verdana" w:hAnsi="Verdana"/>
+          <w:b/>
+          <w:bCs/>
+          <w:sz w:val="18"/>
+          <w:szCs w:val="18"/>
+        </w:rPr>
+        <w:t>/12/2017</w:t>
       </w:r>
     </w:p>
     <w:p>
@@ -123,7 +135,6 @@
         </w:rPr>
         <w:t xml:space="preserve">Prepared by: </w:t>
       </w:r>
-      <w:proofErr w:type="spellStart"/>
       <w:r>
         <w:rPr>
           <w:rFonts w:ascii="Arial" w:eastAsia="Times New Roman" w:hAnsi="Arial" w:cs="Arial"/>
@@ -131,17 +142,7 @@
           <w:color w:val="000000"/>
           <w:szCs w:val="18"/>
         </w:rPr>
-        <w:t>Phu-Khoa</w:t>
-      </w:r>
-      <w:proofErr w:type="spellEnd"/>
-      <w:r>
-        <w:rPr>
-          <w:rFonts w:ascii="Arial" w:eastAsia="Times New Roman" w:hAnsi="Arial" w:cs="Arial"/>
-          <w:b/>
-          <w:color w:val="000000"/>
-          <w:szCs w:val="18"/>
-        </w:rPr>
-        <w:t xml:space="preserve"> Nguyen</w:t>
+        <w:t>Phu-Khoa Nguyen</w:t>
       </w:r>
     </w:p>
     <w:p>
@@ -228,7 +229,6 @@
         </w:rPr>
         <w:t xml:space="preserve"> </w:t>
       </w:r>
-      <w:proofErr w:type="spellStart"/>
       <w:r>
         <w:rPr>
           <w:rFonts w:ascii="Arial" w:eastAsia="Times New Roman" w:hAnsi="Arial" w:cs="Arial"/>
@@ -237,18 +237,7 @@
           <w:color w:val="000000"/>
           <w:szCs w:val="18"/>
         </w:rPr>
-        <w:t>Khac</w:t>
-      </w:r>
-      <w:proofErr w:type="spellEnd"/>
-      <w:r>
-        <w:rPr>
-          <w:rFonts w:ascii="Arial" w:eastAsia="Times New Roman" w:hAnsi="Arial" w:cs="Arial"/>
-          <w:b/>
-          <w:bCs/>
-          <w:color w:val="000000"/>
-          <w:szCs w:val="18"/>
-        </w:rPr>
-        <w:t>-Tuan Nguyen</w:t>
+        <w:t>Khac-Tuan Nguyen</w:t>
       </w:r>
       <w:r>
         <w:rPr>
@@ -322,7 +311,6 @@
         </w:rPr>
         <w:t xml:space="preserve"> </w:t>
       </w:r>
-      <w:proofErr w:type="spellStart"/>
       <w:r>
         <w:rPr>
           <w:rFonts w:ascii="Arial" w:eastAsia="Times New Roman" w:hAnsi="Arial" w:cs="Arial"/>
@@ -331,40 +319,7 @@
           <w:color w:val="000000"/>
           <w:szCs w:val="18"/>
         </w:rPr>
-        <w:t>Bao</w:t>
-      </w:r>
-      <w:proofErr w:type="spellEnd"/>
-      <w:r>
-        <w:rPr>
-          <w:rFonts w:ascii="Arial" w:eastAsia="Times New Roman" w:hAnsi="Arial" w:cs="Arial"/>
-          <w:b/>
-          <w:bCs/>
-          <w:color w:val="000000"/>
-          <w:szCs w:val="18"/>
-        </w:rPr>
-        <w:t>-</w:t>
-      </w:r>
-      <w:proofErr w:type="gramStart"/>
-      <w:r>
-        <w:rPr>
-          <w:rFonts w:ascii="Arial" w:eastAsia="Times New Roman" w:hAnsi="Arial" w:cs="Arial"/>
-          <w:b/>
-          <w:bCs/>
-          <w:color w:val="000000"/>
-          <w:szCs w:val="18"/>
-        </w:rPr>
-        <w:t>An</w:t>
-      </w:r>
-      <w:proofErr w:type="gramEnd"/>
-      <w:r>
-        <w:rPr>
-          <w:rFonts w:ascii="Arial" w:eastAsia="Times New Roman" w:hAnsi="Arial" w:cs="Arial"/>
-          <w:b/>
-          <w:bCs/>
-          <w:color w:val="000000"/>
-          <w:szCs w:val="18"/>
-        </w:rPr>
-        <w:t xml:space="preserve"> Nguyen Tang</w:t>
+        <w:t>Bao-An Nguyen Tang</w:t>
       </w:r>
       <w:r>
         <w:rPr>
@@ -444,25 +399,7 @@
           <w:b/>
           <w:color w:val="000000"/>
         </w:rPr>
-        <w:t>Xuan-</w:t>
-      </w:r>
-      <w:proofErr w:type="spellStart"/>
-      <w:r>
-        <w:rPr>
-          <w:rFonts w:ascii="Arial" w:eastAsia="Times New Roman" w:hAnsi="Arial" w:cs="Arial"/>
-          <w:b/>
-          <w:color w:val="000000"/>
-        </w:rPr>
-        <w:t>Vinh</w:t>
-      </w:r>
-      <w:proofErr w:type="spellEnd"/>
-      <w:r>
-        <w:rPr>
-          <w:rFonts w:ascii="Arial" w:eastAsia="Times New Roman" w:hAnsi="Arial" w:cs="Arial"/>
-          <w:b/>
-          <w:color w:val="000000"/>
-        </w:rPr>
-        <w:t xml:space="preserve"> Nguyen</w:t>
+        <w:t>Xuan-Vinh Nguyen</w:t>
       </w:r>
       <w:r>
         <w:rPr>
@@ -508,7 +445,6 @@
         </w:rPr>
         <w:t xml:space="preserve"> – </w:t>
       </w:r>
-      <w:proofErr w:type="spellStart"/>
       <w:r>
         <w:rPr>
           <w:rFonts w:ascii="Arial" w:eastAsia="Times New Roman" w:hAnsi="Arial" w:cs="Arial"/>
@@ -517,18 +453,7 @@
           <w:color w:val="000000"/>
           <w:szCs w:val="18"/>
         </w:rPr>
-        <w:t>Phu-Khoa</w:t>
-      </w:r>
-      <w:proofErr w:type="spellEnd"/>
-      <w:r>
-        <w:rPr>
-          <w:rFonts w:ascii="Arial" w:eastAsia="Times New Roman" w:hAnsi="Arial" w:cs="Arial"/>
-          <w:b/>
-          <w:bCs/>
-          <w:color w:val="000000"/>
-          <w:szCs w:val="18"/>
-        </w:rPr>
-        <w:t xml:space="preserve"> Nguyen</w:t>
+        <w:t>Phu-Khoa Nguyen</w:t>
       </w:r>
       <w:r>
         <w:rPr>
@@ -852,23 +777,13 @@
                 <w:szCs w:val="20"/>
               </w:rPr>
             </w:pPr>
-            <w:proofErr w:type="spellStart"/>
-            <w:r>
-              <w:rPr>
-                <w:rFonts w:ascii="Verdana" w:hAnsi="Verdana"/>
-                <w:sz w:val="20"/>
-                <w:szCs w:val="20"/>
-              </w:rPr>
-              <w:t>Phu-Khoa</w:t>
-            </w:r>
-            <w:proofErr w:type="spellEnd"/>
-            <w:r>
-              <w:rPr>
-                <w:rFonts w:ascii="Verdana" w:hAnsi="Verdana"/>
-                <w:sz w:val="20"/>
-                <w:szCs w:val="20"/>
-              </w:rPr>
-              <w:t xml:space="preserve"> Nguyen</w:t>
+            <w:r>
+              <w:rPr>
+                <w:rFonts w:ascii="Verdana" w:hAnsi="Verdana"/>
+                <w:sz w:val="20"/>
+                <w:szCs w:val="20"/>
+              </w:rPr>
+              <w:t>Phu-Khoa Nguyen</w:t>
             </w:r>
           </w:p>
         </w:tc>
@@ -1000,25 +915,7 @@
                 <w:sz w:val="20"/>
                 <w:szCs w:val="20"/>
               </w:rPr>
-              <w:t>Xuan-</w:t>
-            </w:r>
-            <w:proofErr w:type="spellStart"/>
-            <w:r>
-              <w:rPr>
-                <w:rFonts w:ascii="Verdana" w:hAnsi="Verdana"/>
-                <w:sz w:val="20"/>
-                <w:szCs w:val="20"/>
-              </w:rPr>
-              <w:t>Vinh</w:t>
-            </w:r>
-            <w:proofErr w:type="spellEnd"/>
-            <w:r>
-              <w:rPr>
-                <w:rFonts w:ascii="Verdana" w:hAnsi="Verdana"/>
-                <w:sz w:val="20"/>
-                <w:szCs w:val="20"/>
-              </w:rPr>
-              <w:t xml:space="preserve"> Nguyen</w:t>
+              <w:t>Xuan-Vinh Nguyen</w:t>
             </w:r>
           </w:p>
         </w:tc>
@@ -1144,41 +1041,13 @@
                 <w:szCs w:val="20"/>
               </w:rPr>
             </w:pPr>
-            <w:proofErr w:type="spellStart"/>
-            <w:r>
-              <w:rPr>
-                <w:rFonts w:ascii="Verdana" w:hAnsi="Verdana"/>
-                <w:sz w:val="20"/>
-                <w:szCs w:val="20"/>
-              </w:rPr>
-              <w:t>Phu-Khoa</w:t>
-            </w:r>
-            <w:proofErr w:type="spellEnd"/>
-            <w:r>
-              <w:rPr>
-                <w:rFonts w:ascii="Verdana" w:hAnsi="Verdana"/>
-                <w:sz w:val="20"/>
-                <w:szCs w:val="20"/>
-              </w:rPr>
-              <w:t xml:space="preserve"> Nguyen, Xuan-</w:t>
-            </w:r>
-            <w:proofErr w:type="spellStart"/>
-            <w:r>
-              <w:rPr>
-                <w:rFonts w:ascii="Verdana" w:hAnsi="Verdana"/>
-                <w:sz w:val="20"/>
-                <w:szCs w:val="20"/>
-              </w:rPr>
-              <w:t>Vinh</w:t>
-            </w:r>
-            <w:proofErr w:type="spellEnd"/>
-            <w:r>
-              <w:rPr>
-                <w:rFonts w:ascii="Verdana" w:hAnsi="Verdana"/>
-                <w:sz w:val="20"/>
-                <w:szCs w:val="20"/>
-              </w:rPr>
-              <w:t xml:space="preserve"> Nguyen</w:t>
+            <w:r>
+              <w:rPr>
+                <w:rFonts w:ascii="Verdana" w:hAnsi="Verdana"/>
+                <w:sz w:val="20"/>
+                <w:szCs w:val="20"/>
+              </w:rPr>
+              <w:t>Phu-Khoa Nguyen, Xuan-Vinh Nguyen</w:t>
             </w:r>
           </w:p>
         </w:tc>
@@ -1320,23 +1189,13 @@
                 <w:szCs w:val="20"/>
               </w:rPr>
             </w:pPr>
-            <w:proofErr w:type="spellStart"/>
-            <w:r>
-              <w:rPr>
-                <w:rFonts w:ascii="Verdana" w:hAnsi="Verdana"/>
-                <w:sz w:val="20"/>
-                <w:szCs w:val="20"/>
-              </w:rPr>
-              <w:t>Khac</w:t>
-            </w:r>
-            <w:proofErr w:type="spellEnd"/>
-            <w:r>
-              <w:rPr>
-                <w:rFonts w:ascii="Verdana" w:hAnsi="Verdana"/>
-                <w:sz w:val="20"/>
-                <w:szCs w:val="20"/>
-              </w:rPr>
-              <w:t>-Tuan Nguyen</w:t>
+            <w:r>
+              <w:rPr>
+                <w:rFonts w:ascii="Verdana" w:hAnsi="Verdana"/>
+                <w:sz w:val="20"/>
+                <w:szCs w:val="20"/>
+              </w:rPr>
+              <w:t>Khac-Tuan Nguyen</w:t>
             </w:r>
           </w:p>
         </w:tc>
@@ -1478,23 +1337,13 @@
                 <w:szCs w:val="20"/>
               </w:rPr>
             </w:pPr>
-            <w:proofErr w:type="spellStart"/>
-            <w:r>
-              <w:rPr>
-                <w:rFonts w:ascii="Verdana" w:hAnsi="Verdana"/>
-                <w:sz w:val="20"/>
-                <w:szCs w:val="20"/>
-              </w:rPr>
-              <w:t>Khac</w:t>
-            </w:r>
-            <w:proofErr w:type="spellEnd"/>
-            <w:r>
-              <w:rPr>
-                <w:rFonts w:ascii="Verdana" w:hAnsi="Verdana"/>
-                <w:sz w:val="20"/>
-                <w:szCs w:val="20"/>
-              </w:rPr>
-              <w:t>-Tuan Nguyen</w:t>
+            <w:r>
+              <w:rPr>
+                <w:rFonts w:ascii="Verdana" w:hAnsi="Verdana"/>
+                <w:sz w:val="20"/>
+                <w:szCs w:val="20"/>
+              </w:rPr>
+              <w:t>Khac-Tuan Nguyen</w:t>
             </w:r>
           </w:p>
         </w:tc>
@@ -1566,25 +1415,7 @@
                 <w:sz w:val="20"/>
                 <w:szCs w:val="20"/>
               </w:rPr>
-              <w:t xml:space="preserve">Check feasibility of the approach: </w:t>
-            </w:r>
-            <w:proofErr w:type="spellStart"/>
-            <w:r>
-              <w:rPr>
-                <w:rFonts w:ascii="Verdana" w:hAnsi="Verdana"/>
-                <w:sz w:val="20"/>
-                <w:szCs w:val="20"/>
-              </w:rPr>
-              <w:t>Vuforia</w:t>
-            </w:r>
-            <w:proofErr w:type="spellEnd"/>
-            <w:r>
-              <w:rPr>
-                <w:rFonts w:ascii="Verdana" w:hAnsi="Verdana"/>
-                <w:sz w:val="20"/>
-                <w:szCs w:val="20"/>
-              </w:rPr>
-              <w:t xml:space="preserve"> for Unity + Android</w:t>
+              <w:t>Check feasibility of the approach: Vuforia for Unity + Android</w:t>
             </w:r>
           </w:p>
         </w:tc>
@@ -1646,41 +1477,13 @@
                 <w:szCs w:val="20"/>
               </w:rPr>
             </w:pPr>
-            <w:proofErr w:type="spellStart"/>
-            <w:r>
-              <w:rPr>
-                <w:rFonts w:ascii="Verdana" w:hAnsi="Verdana"/>
-                <w:sz w:val="20"/>
-                <w:szCs w:val="20"/>
-              </w:rPr>
-              <w:t>Bao</w:t>
-            </w:r>
-            <w:proofErr w:type="spellEnd"/>
-            <w:r>
-              <w:rPr>
-                <w:rFonts w:ascii="Verdana" w:hAnsi="Verdana"/>
-                <w:sz w:val="20"/>
-                <w:szCs w:val="20"/>
-              </w:rPr>
-              <w:t>-</w:t>
-            </w:r>
-            <w:proofErr w:type="gramStart"/>
-            <w:r>
-              <w:rPr>
-                <w:rFonts w:ascii="Verdana" w:hAnsi="Verdana"/>
-                <w:sz w:val="20"/>
-                <w:szCs w:val="20"/>
-              </w:rPr>
-              <w:t>An</w:t>
-            </w:r>
-            <w:proofErr w:type="gramEnd"/>
-            <w:r>
-              <w:rPr>
-                <w:rFonts w:ascii="Verdana" w:hAnsi="Verdana"/>
-                <w:sz w:val="20"/>
-                <w:szCs w:val="20"/>
-              </w:rPr>
-              <w:t xml:space="preserve"> Nguyen Tang</w:t>
+            <w:r>
+              <w:rPr>
+                <w:rFonts w:ascii="Verdana" w:hAnsi="Verdana"/>
+                <w:sz w:val="20"/>
+                <w:szCs w:val="20"/>
+              </w:rPr>
+              <w:t>Bao-An Nguyen Tang</w:t>
             </w:r>
           </w:p>
         </w:tc>
@@ -1760,25 +1563,7 @@
                 <w:sz w:val="20"/>
                 <w:szCs w:val="20"/>
               </w:rPr>
-              <w:t xml:space="preserve">Check feasibility of the approach: </w:t>
-            </w:r>
-            <w:proofErr w:type="spellStart"/>
-            <w:r>
-              <w:rPr>
-                <w:rFonts w:ascii="Verdana" w:hAnsi="Verdana"/>
-                <w:sz w:val="20"/>
-                <w:szCs w:val="20"/>
-              </w:rPr>
-              <w:t>Vuforia</w:t>
-            </w:r>
-            <w:proofErr w:type="spellEnd"/>
-            <w:r>
-              <w:rPr>
-                <w:rFonts w:ascii="Verdana" w:hAnsi="Verdana"/>
-                <w:sz w:val="20"/>
-                <w:szCs w:val="20"/>
-              </w:rPr>
-              <w:t xml:space="preserve"> Android NDK</w:t>
+              <w:t>Check feasibility of the approach: Vuforia Android NDK</w:t>
             </w:r>
           </w:p>
         </w:tc>
@@ -1838,43 +1623,7 @@
                 <w:sz w:val="20"/>
                 <w:szCs w:val="20"/>
               </w:rPr>
-              <w:t>Xuan-</w:t>
-            </w:r>
-            <w:proofErr w:type="spellStart"/>
-            <w:r>
-              <w:rPr>
-                <w:rFonts w:ascii="Verdana" w:hAnsi="Verdana"/>
-                <w:sz w:val="20"/>
-                <w:szCs w:val="20"/>
-              </w:rPr>
-              <w:t>Vinh</w:t>
-            </w:r>
-            <w:proofErr w:type="spellEnd"/>
-            <w:r>
-              <w:rPr>
-                <w:rFonts w:ascii="Verdana" w:hAnsi="Verdana"/>
-                <w:sz w:val="20"/>
-                <w:szCs w:val="20"/>
-              </w:rPr>
-              <w:t xml:space="preserve"> Nguyen, </w:t>
-            </w:r>
-            <w:proofErr w:type="spellStart"/>
-            <w:r>
-              <w:rPr>
-                <w:rFonts w:ascii="Verdana" w:hAnsi="Verdana"/>
-                <w:sz w:val="20"/>
-                <w:szCs w:val="20"/>
-              </w:rPr>
-              <w:t>Phu-Khoa</w:t>
-            </w:r>
-            <w:proofErr w:type="spellEnd"/>
-            <w:r>
-              <w:rPr>
-                <w:rFonts w:ascii="Verdana" w:hAnsi="Verdana"/>
-                <w:sz w:val="20"/>
-                <w:szCs w:val="20"/>
-              </w:rPr>
-              <w:t xml:space="preserve"> Nguyen</w:t>
+              <w:t>Xuan-Vinh Nguyen, Phu-Khoa Nguyen</w:t>
             </w:r>
           </w:p>
         </w:tc>
@@ -2000,41 +1749,13 @@
                 <w:szCs w:val="20"/>
               </w:rPr>
             </w:pPr>
-            <w:proofErr w:type="spellStart"/>
-            <w:r>
-              <w:rPr>
-                <w:rFonts w:ascii="Verdana" w:hAnsi="Verdana"/>
-                <w:sz w:val="20"/>
-                <w:szCs w:val="20"/>
-              </w:rPr>
-              <w:t>Bao</w:t>
-            </w:r>
-            <w:proofErr w:type="spellEnd"/>
-            <w:r>
-              <w:rPr>
-                <w:rFonts w:ascii="Verdana" w:hAnsi="Verdana"/>
-                <w:sz w:val="20"/>
-                <w:szCs w:val="20"/>
-              </w:rPr>
-              <w:t>-</w:t>
-            </w:r>
-            <w:proofErr w:type="gramStart"/>
-            <w:r>
-              <w:rPr>
-                <w:rFonts w:ascii="Verdana" w:hAnsi="Verdana"/>
-                <w:sz w:val="20"/>
-                <w:szCs w:val="20"/>
-              </w:rPr>
-              <w:t>An</w:t>
-            </w:r>
-            <w:proofErr w:type="gramEnd"/>
-            <w:r>
-              <w:rPr>
-                <w:rFonts w:ascii="Verdana" w:hAnsi="Verdana"/>
-                <w:sz w:val="20"/>
-                <w:szCs w:val="20"/>
-              </w:rPr>
-              <w:t xml:space="preserve"> Nguyen Tang</w:t>
+            <w:r>
+              <w:rPr>
+                <w:rFonts w:ascii="Verdana" w:hAnsi="Verdana"/>
+                <w:sz w:val="20"/>
+                <w:szCs w:val="20"/>
+              </w:rPr>
+              <w:t>Bao-An Nguyen Tang</w:t>
             </w:r>
           </w:p>
         </w:tc>
@@ -2152,41 +1873,13 @@
                 <w:szCs w:val="20"/>
               </w:rPr>
             </w:pPr>
-            <w:proofErr w:type="spellStart"/>
-            <w:r>
-              <w:rPr>
-                <w:rFonts w:ascii="Verdana" w:hAnsi="Verdana"/>
-                <w:sz w:val="20"/>
-                <w:szCs w:val="20"/>
-              </w:rPr>
-              <w:t>Bao</w:t>
-            </w:r>
-            <w:proofErr w:type="spellEnd"/>
-            <w:r>
-              <w:rPr>
-                <w:rFonts w:ascii="Verdana" w:hAnsi="Verdana"/>
-                <w:sz w:val="20"/>
-                <w:szCs w:val="20"/>
-              </w:rPr>
-              <w:t>-</w:t>
-            </w:r>
-            <w:proofErr w:type="gramStart"/>
-            <w:r>
-              <w:rPr>
-                <w:rFonts w:ascii="Verdana" w:hAnsi="Verdana"/>
-                <w:sz w:val="20"/>
-                <w:szCs w:val="20"/>
-              </w:rPr>
-              <w:t>An</w:t>
-            </w:r>
-            <w:proofErr w:type="gramEnd"/>
-            <w:r>
-              <w:rPr>
-                <w:rFonts w:ascii="Verdana" w:hAnsi="Verdana"/>
-                <w:sz w:val="20"/>
-                <w:szCs w:val="20"/>
-              </w:rPr>
-              <w:t xml:space="preserve"> Nguyen Tang</w:t>
+            <w:r>
+              <w:rPr>
+                <w:rFonts w:ascii="Verdana" w:hAnsi="Verdana"/>
+                <w:sz w:val="20"/>
+                <w:szCs w:val="20"/>
+              </w:rPr>
+              <w:t>Bao-An Nguyen Tang</w:t>
             </w:r>
           </w:p>
         </w:tc>
@@ -2304,23 +1997,13 @@
                 <w:szCs w:val="20"/>
               </w:rPr>
             </w:pPr>
-            <w:proofErr w:type="spellStart"/>
-            <w:r>
-              <w:rPr>
-                <w:rFonts w:ascii="Verdana" w:hAnsi="Verdana"/>
-                <w:sz w:val="20"/>
-                <w:szCs w:val="20"/>
-              </w:rPr>
-              <w:t>Khac</w:t>
-            </w:r>
-            <w:proofErr w:type="spellEnd"/>
-            <w:r>
-              <w:rPr>
-                <w:rFonts w:ascii="Verdana" w:hAnsi="Verdana"/>
-                <w:sz w:val="20"/>
-                <w:szCs w:val="20"/>
-              </w:rPr>
-              <w:t>-Tuan Nguyen</w:t>
+            <w:r>
+              <w:rPr>
+                <w:rFonts w:ascii="Verdana" w:hAnsi="Verdana"/>
+                <w:sz w:val="20"/>
+                <w:szCs w:val="20"/>
+              </w:rPr>
+              <w:t>Khac-Tuan Nguyen</w:t>
             </w:r>
           </w:p>
         </w:tc>
@@ -2430,23 +2113,13 @@
                 <w:szCs w:val="20"/>
               </w:rPr>
             </w:pPr>
-            <w:proofErr w:type="spellStart"/>
-            <w:r>
-              <w:rPr>
-                <w:rFonts w:ascii="Verdana" w:hAnsi="Verdana"/>
-                <w:sz w:val="20"/>
-                <w:szCs w:val="20"/>
-              </w:rPr>
-              <w:t>Phu-Khoa</w:t>
-            </w:r>
-            <w:proofErr w:type="spellEnd"/>
-            <w:r>
-              <w:rPr>
-                <w:rFonts w:ascii="Verdana" w:hAnsi="Verdana"/>
-                <w:sz w:val="20"/>
-                <w:szCs w:val="20"/>
-              </w:rPr>
-              <w:t xml:space="preserve"> Nguyen,</w:t>
+            <w:r>
+              <w:rPr>
+                <w:rFonts w:ascii="Verdana" w:hAnsi="Verdana"/>
+                <w:sz w:val="20"/>
+                <w:szCs w:val="20"/>
+              </w:rPr>
+              <w:t>Phu-Khoa Nguyen,</w:t>
             </w:r>
             <w:r>
               <w:rPr>
@@ -2455,42 +2128,7 @@
                 <w:szCs w:val="20"/>
               </w:rPr>
               <w:br/>
-            </w:r>
-            <w:proofErr w:type="spellStart"/>
-            <w:r>
-              <w:rPr>
-                <w:rFonts w:ascii="Verdana" w:hAnsi="Verdana"/>
-                <w:sz w:val="20"/>
-                <w:szCs w:val="20"/>
-              </w:rPr>
-              <w:t>Bao</w:t>
-            </w:r>
-            <w:proofErr w:type="spellEnd"/>
-            <w:r>
-              <w:rPr>
-                <w:rFonts w:ascii="Verdana" w:hAnsi="Verdana"/>
-                <w:sz w:val="20"/>
-                <w:szCs w:val="20"/>
-              </w:rPr>
-              <w:t>-</w:t>
-            </w:r>
-            <w:proofErr w:type="gramStart"/>
-            <w:r>
-              <w:rPr>
-                <w:rFonts w:ascii="Verdana" w:hAnsi="Verdana"/>
-                <w:sz w:val="20"/>
-                <w:szCs w:val="20"/>
-              </w:rPr>
-              <w:t>An</w:t>
-            </w:r>
-            <w:proofErr w:type="gramEnd"/>
-            <w:r>
-              <w:rPr>
-                <w:rFonts w:ascii="Verdana" w:hAnsi="Verdana"/>
-                <w:sz w:val="20"/>
-                <w:szCs w:val="20"/>
-              </w:rPr>
-              <w:t xml:space="preserve"> Nguyen Tang,</w:t>
+              <w:t>Bao-An Nguyen Tang,</w:t>
             </w:r>
             <w:r>
               <w:rPr>
@@ -2499,25 +2137,7 @@
                 <w:szCs w:val="20"/>
               </w:rPr>
               <w:br/>
-              <w:t>Xuan-</w:t>
-            </w:r>
-            <w:proofErr w:type="spellStart"/>
-            <w:r>
-              <w:rPr>
-                <w:rFonts w:ascii="Verdana" w:hAnsi="Verdana"/>
-                <w:sz w:val="20"/>
-                <w:szCs w:val="20"/>
-              </w:rPr>
-              <w:t>Vinh</w:t>
-            </w:r>
-            <w:proofErr w:type="spellEnd"/>
-            <w:r>
-              <w:rPr>
-                <w:rFonts w:ascii="Verdana" w:hAnsi="Verdana"/>
-                <w:sz w:val="20"/>
-                <w:szCs w:val="20"/>
-              </w:rPr>
-              <w:t xml:space="preserve"> Nguyen</w:t>
+              <w:t>Xuan-Vinh Nguyen</w:t>
             </w:r>
           </w:p>
         </w:tc>
@@ -2627,23 +2247,13 @@
                 <w:szCs w:val="20"/>
               </w:rPr>
             </w:pPr>
-            <w:proofErr w:type="spellStart"/>
-            <w:r>
-              <w:rPr>
-                <w:rFonts w:ascii="Verdana" w:hAnsi="Verdana"/>
-                <w:sz w:val="20"/>
-                <w:szCs w:val="20"/>
-              </w:rPr>
-              <w:t>Phu-Khoa</w:t>
-            </w:r>
-            <w:proofErr w:type="spellEnd"/>
-            <w:r>
-              <w:rPr>
-                <w:rFonts w:ascii="Verdana" w:hAnsi="Verdana"/>
-                <w:sz w:val="20"/>
-                <w:szCs w:val="20"/>
-              </w:rPr>
-              <w:t xml:space="preserve"> Nguyen</w:t>
+            <w:r>
+              <w:rPr>
+                <w:rFonts w:ascii="Verdana" w:hAnsi="Verdana"/>
+                <w:sz w:val="20"/>
+                <w:szCs w:val="20"/>
+              </w:rPr>
+              <w:t>Phu-Khoa Nguyen</w:t>
             </w:r>
           </w:p>
         </w:tc>
@@ -2753,23 +2363,13 @@
                 <w:szCs w:val="20"/>
               </w:rPr>
             </w:pPr>
-            <w:proofErr w:type="spellStart"/>
-            <w:r>
-              <w:rPr>
-                <w:rFonts w:ascii="Verdana" w:hAnsi="Verdana"/>
-                <w:sz w:val="20"/>
-                <w:szCs w:val="20"/>
-              </w:rPr>
-              <w:t>Phu-Khoa</w:t>
-            </w:r>
-            <w:proofErr w:type="spellEnd"/>
-            <w:r>
-              <w:rPr>
-                <w:rFonts w:ascii="Verdana" w:hAnsi="Verdana"/>
-                <w:sz w:val="20"/>
-                <w:szCs w:val="20"/>
-              </w:rPr>
-              <w:t xml:space="preserve"> Nguyen, </w:t>
+            <w:r>
+              <w:rPr>
+                <w:rFonts w:ascii="Verdana" w:hAnsi="Verdana"/>
+                <w:sz w:val="20"/>
+                <w:szCs w:val="20"/>
+              </w:rPr>
+              <w:t xml:space="preserve">Phu-Khoa Nguyen, </w:t>
             </w:r>
             <w:r>
               <w:rPr>
@@ -2778,25 +2378,7 @@
                 <w:szCs w:val="20"/>
               </w:rPr>
               <w:br/>
-              <w:t>Xuan-</w:t>
-            </w:r>
-            <w:proofErr w:type="spellStart"/>
-            <w:r>
-              <w:rPr>
-                <w:rFonts w:ascii="Verdana" w:hAnsi="Verdana"/>
-                <w:sz w:val="20"/>
-                <w:szCs w:val="20"/>
-              </w:rPr>
-              <w:t>Vinh</w:t>
-            </w:r>
-            <w:proofErr w:type="spellEnd"/>
-            <w:r>
-              <w:rPr>
-                <w:rFonts w:ascii="Verdana" w:hAnsi="Verdana"/>
-                <w:sz w:val="20"/>
-                <w:szCs w:val="20"/>
-              </w:rPr>
-              <w:t xml:space="preserve"> </w:t>
+              <w:t xml:space="preserve">Xuan-Vinh </w:t>
             </w:r>
             <w:r>
               <w:rPr>
@@ -2923,25 +2505,7 @@
                 <w:sz w:val="20"/>
                 <w:szCs w:val="20"/>
               </w:rPr>
-              <w:t>Xuan-</w:t>
-            </w:r>
-            <w:proofErr w:type="spellStart"/>
-            <w:r>
-              <w:rPr>
-                <w:rFonts w:ascii="Verdana" w:hAnsi="Verdana"/>
-                <w:sz w:val="20"/>
-                <w:szCs w:val="20"/>
-              </w:rPr>
-              <w:t>Vinh</w:t>
-            </w:r>
-            <w:proofErr w:type="spellEnd"/>
-            <w:r>
-              <w:rPr>
-                <w:rFonts w:ascii="Verdana" w:hAnsi="Verdana"/>
-                <w:sz w:val="20"/>
-                <w:szCs w:val="20"/>
-              </w:rPr>
-              <w:t xml:space="preserve"> Nguyen</w:t>
+              <w:t>Xuan-Vinh Nguyen</w:t>
             </w:r>
           </w:p>
         </w:tc>
@@ -3051,59 +2615,13 @@
                 <w:szCs w:val="20"/>
               </w:rPr>
             </w:pPr>
-            <w:proofErr w:type="spellStart"/>
-            <w:r>
-              <w:rPr>
-                <w:rFonts w:ascii="Verdana" w:hAnsi="Verdana"/>
-                <w:sz w:val="20"/>
-                <w:szCs w:val="20"/>
-              </w:rPr>
-              <w:t>Bao</w:t>
-            </w:r>
-            <w:proofErr w:type="spellEnd"/>
-            <w:r>
-              <w:rPr>
-                <w:rFonts w:ascii="Verdana" w:hAnsi="Verdana"/>
-                <w:sz w:val="20"/>
-                <w:szCs w:val="20"/>
-              </w:rPr>
-              <w:t>-</w:t>
-            </w:r>
-            <w:proofErr w:type="gramStart"/>
-            <w:r>
-              <w:rPr>
-                <w:rFonts w:ascii="Verdana" w:hAnsi="Verdana"/>
-                <w:sz w:val="20"/>
-                <w:szCs w:val="20"/>
-              </w:rPr>
-              <w:t>An</w:t>
-            </w:r>
-            <w:proofErr w:type="gramEnd"/>
-            <w:r>
-              <w:rPr>
-                <w:rFonts w:ascii="Verdana" w:hAnsi="Verdana"/>
-                <w:sz w:val="20"/>
-                <w:szCs w:val="20"/>
-              </w:rPr>
-              <w:t xml:space="preserve"> Nguyen Tang, </w:t>
-            </w:r>
-            <w:proofErr w:type="spellStart"/>
-            <w:r>
-              <w:rPr>
-                <w:rFonts w:ascii="Verdana" w:hAnsi="Verdana"/>
-                <w:sz w:val="20"/>
-                <w:szCs w:val="20"/>
-              </w:rPr>
-              <w:t>Khac</w:t>
-            </w:r>
-            <w:proofErr w:type="spellEnd"/>
-            <w:r>
-              <w:rPr>
-                <w:rFonts w:ascii="Verdana" w:hAnsi="Verdana"/>
-                <w:sz w:val="20"/>
-                <w:szCs w:val="20"/>
-              </w:rPr>
-              <w:t>-Tuan Nguyen</w:t>
+            <w:r>
+              <w:rPr>
+                <w:rFonts w:ascii="Verdana" w:hAnsi="Verdana"/>
+                <w:sz w:val="20"/>
+                <w:szCs w:val="20"/>
+              </w:rPr>
+              <w:t>Bao-An Nguyen Tang, Khac-Tuan Nguyen</w:t>
             </w:r>
           </w:p>
         </w:tc>
@@ -3213,23 +2731,13 @@
                 <w:szCs w:val="20"/>
               </w:rPr>
             </w:pPr>
-            <w:proofErr w:type="gramStart"/>
-            <w:r>
-              <w:rPr>
-                <w:rFonts w:ascii="Verdana" w:hAnsi="Verdana"/>
-                <w:sz w:val="20"/>
-                <w:szCs w:val="20"/>
-              </w:rPr>
-              <w:t>All of</w:t>
-            </w:r>
-            <w:proofErr w:type="gramEnd"/>
-            <w:r>
-              <w:rPr>
-                <w:rFonts w:ascii="Verdana" w:hAnsi="Verdana"/>
-                <w:sz w:val="20"/>
-                <w:szCs w:val="20"/>
-              </w:rPr>
-              <w:t xml:space="preserve"> the members</w:t>
+            <w:r>
+              <w:rPr>
+                <w:rFonts w:ascii="Verdana" w:hAnsi="Verdana"/>
+                <w:sz w:val="20"/>
+                <w:szCs w:val="20"/>
+              </w:rPr>
+              <w:t>All of the members</w:t>
             </w:r>
           </w:p>
         </w:tc>
@@ -3339,59 +2847,13 @@
                 <w:szCs w:val="20"/>
               </w:rPr>
             </w:pPr>
-            <w:proofErr w:type="spellStart"/>
-            <w:r>
-              <w:rPr>
-                <w:rFonts w:ascii="Verdana" w:hAnsi="Verdana"/>
-                <w:sz w:val="20"/>
-                <w:szCs w:val="20"/>
-              </w:rPr>
-              <w:t>Bao</w:t>
-            </w:r>
-            <w:proofErr w:type="spellEnd"/>
-            <w:r>
-              <w:rPr>
-                <w:rFonts w:ascii="Verdana" w:hAnsi="Verdana"/>
-                <w:sz w:val="20"/>
-                <w:szCs w:val="20"/>
-              </w:rPr>
-              <w:t>-</w:t>
-            </w:r>
-            <w:proofErr w:type="gramStart"/>
-            <w:r>
-              <w:rPr>
-                <w:rFonts w:ascii="Verdana" w:hAnsi="Verdana"/>
-                <w:sz w:val="20"/>
-                <w:szCs w:val="20"/>
-              </w:rPr>
-              <w:t>An</w:t>
-            </w:r>
-            <w:proofErr w:type="gramEnd"/>
-            <w:r>
-              <w:rPr>
-                <w:rFonts w:ascii="Verdana" w:hAnsi="Verdana"/>
-                <w:sz w:val="20"/>
-                <w:szCs w:val="20"/>
-              </w:rPr>
-              <w:t xml:space="preserve"> Nguyen Tang, Xuan-</w:t>
-            </w:r>
-            <w:proofErr w:type="spellStart"/>
-            <w:r>
-              <w:rPr>
-                <w:rFonts w:ascii="Verdana" w:hAnsi="Verdana"/>
-                <w:sz w:val="20"/>
-                <w:szCs w:val="20"/>
-              </w:rPr>
-              <w:t>Vinh</w:t>
-            </w:r>
-            <w:proofErr w:type="spellEnd"/>
-            <w:r>
-              <w:rPr>
-                <w:rFonts w:ascii="Verdana" w:hAnsi="Verdana"/>
-                <w:sz w:val="20"/>
-                <w:szCs w:val="20"/>
-              </w:rPr>
-              <w:t xml:space="preserve"> Nguyen</w:t>
+            <w:r>
+              <w:rPr>
+                <w:rFonts w:ascii="Verdana" w:hAnsi="Verdana"/>
+                <w:sz w:val="20"/>
+                <w:szCs w:val="20"/>
+              </w:rPr>
+              <w:t>Bao-An Nguyen Tang, Xuan-Vinh Nguyen</w:t>
             </w:r>
           </w:p>
         </w:tc>
@@ -3501,23 +2963,13 @@
                 <w:szCs w:val="20"/>
               </w:rPr>
             </w:pPr>
-            <w:proofErr w:type="spellStart"/>
-            <w:r>
-              <w:rPr>
-                <w:rFonts w:ascii="Verdana" w:hAnsi="Verdana"/>
-                <w:sz w:val="20"/>
-                <w:szCs w:val="20"/>
-              </w:rPr>
-              <w:t>Khac</w:t>
-            </w:r>
-            <w:proofErr w:type="spellEnd"/>
-            <w:r>
-              <w:rPr>
-                <w:rFonts w:ascii="Verdana" w:hAnsi="Verdana"/>
-                <w:sz w:val="20"/>
-                <w:szCs w:val="20"/>
-              </w:rPr>
-              <w:t>-Tuan Nguyen</w:t>
+            <w:r>
+              <w:rPr>
+                <w:rFonts w:ascii="Verdana" w:hAnsi="Verdana"/>
+                <w:sz w:val="20"/>
+                <w:szCs w:val="20"/>
+              </w:rPr>
+              <w:t>Khac-Tuan Nguyen</w:t>
             </w:r>
           </w:p>
         </w:tc>
@@ -3627,67 +3079,21 @@
                 <w:szCs w:val="20"/>
               </w:rPr>
             </w:pPr>
-            <w:proofErr w:type="spellStart"/>
-            <w:r>
-              <w:rPr>
-                <w:rFonts w:ascii="Verdana" w:hAnsi="Verdana"/>
-                <w:sz w:val="20"/>
-                <w:szCs w:val="20"/>
-              </w:rPr>
-              <w:t>Bao</w:t>
-            </w:r>
-            <w:proofErr w:type="spellEnd"/>
-            <w:r>
-              <w:rPr>
-                <w:rFonts w:ascii="Verdana" w:hAnsi="Verdana"/>
-                <w:sz w:val="20"/>
-                <w:szCs w:val="20"/>
-              </w:rPr>
-              <w:t>-</w:t>
-            </w:r>
-            <w:proofErr w:type="gramStart"/>
-            <w:r>
-              <w:rPr>
-                <w:rFonts w:ascii="Verdana" w:hAnsi="Verdana"/>
-                <w:sz w:val="20"/>
-                <w:szCs w:val="20"/>
-              </w:rPr>
-              <w:t>An</w:t>
-            </w:r>
-            <w:proofErr w:type="gramEnd"/>
-            <w:r>
-              <w:rPr>
-                <w:rFonts w:ascii="Verdana" w:hAnsi="Verdana"/>
-                <w:sz w:val="20"/>
-                <w:szCs w:val="20"/>
-              </w:rPr>
-              <w:t xml:space="preserve"> Nguyen Tang</w:t>
-            </w:r>
-            <w:r>
-              <w:rPr>
-                <w:rFonts w:ascii="Verdana" w:hAnsi="Verdana"/>
-                <w:sz w:val="20"/>
-                <w:szCs w:val="20"/>
-              </w:rPr>
-              <w:t xml:space="preserve">, </w:t>
-            </w:r>
-            <w:proofErr w:type="spellStart"/>
-            <w:r>
-              <w:rPr>
-                <w:rFonts w:ascii="Verdana" w:hAnsi="Verdana"/>
-                <w:sz w:val="20"/>
-                <w:szCs w:val="20"/>
-              </w:rPr>
-              <w:t>Phu-Khoa</w:t>
-            </w:r>
-            <w:proofErr w:type="spellEnd"/>
-            <w:r>
-              <w:rPr>
-                <w:rFonts w:ascii="Verdana" w:hAnsi="Verdana"/>
-                <w:sz w:val="20"/>
-                <w:szCs w:val="20"/>
-              </w:rPr>
-              <w:t xml:space="preserve"> Nguyen</w:t>
+            <w:r>
+              <w:rPr>
+                <w:rFonts w:ascii="Verdana" w:hAnsi="Verdana"/>
+                <w:sz w:val="20"/>
+                <w:szCs w:val="20"/>
+              </w:rPr>
+              <w:t>Bao-An Nguyen Tang</w:t>
+            </w:r>
+            <w:r>
+              <w:rPr>
+                <w:rFonts w:ascii="Verdana" w:hAnsi="Verdana"/>
+                <w:sz w:val="20"/>
+                <w:szCs w:val="20"/>
+              </w:rPr>
+              <w:t>, Phu-Khoa Nguyen</w:t>
             </w:r>
           </w:p>
         </w:tc>
@@ -3797,41 +3203,13 @@
                 <w:szCs w:val="20"/>
               </w:rPr>
             </w:pPr>
-            <w:proofErr w:type="spellStart"/>
-            <w:r>
-              <w:rPr>
-                <w:rFonts w:ascii="Verdana" w:hAnsi="Verdana"/>
-                <w:sz w:val="20"/>
-                <w:szCs w:val="20"/>
-              </w:rPr>
-              <w:t>Phu-Khoa</w:t>
-            </w:r>
-            <w:proofErr w:type="spellEnd"/>
-            <w:r>
-              <w:rPr>
-                <w:rFonts w:ascii="Verdana" w:hAnsi="Verdana"/>
-                <w:sz w:val="20"/>
-                <w:szCs w:val="20"/>
-              </w:rPr>
-              <w:t xml:space="preserve"> Nguyen, Xuan-</w:t>
-            </w:r>
-            <w:proofErr w:type="spellStart"/>
-            <w:r>
-              <w:rPr>
-                <w:rFonts w:ascii="Verdana" w:hAnsi="Verdana"/>
-                <w:sz w:val="20"/>
-                <w:szCs w:val="20"/>
-              </w:rPr>
-              <w:t>Vinh</w:t>
-            </w:r>
-            <w:proofErr w:type="spellEnd"/>
-            <w:r>
-              <w:rPr>
-                <w:rFonts w:ascii="Verdana" w:hAnsi="Verdana"/>
-                <w:sz w:val="20"/>
-                <w:szCs w:val="20"/>
-              </w:rPr>
-              <w:t xml:space="preserve"> Nguyen</w:t>
+            <w:r>
+              <w:rPr>
+                <w:rFonts w:ascii="Verdana" w:hAnsi="Verdana"/>
+                <w:sz w:val="20"/>
+                <w:szCs w:val="20"/>
+              </w:rPr>
+              <w:t>Phu-Khoa Nguyen, Xuan-Vinh Nguyen</w:t>
             </w:r>
           </w:p>
         </w:tc>
@@ -3955,43 +3333,7 @@
                 <w:sz w:val="20"/>
                 <w:szCs w:val="20"/>
               </w:rPr>
-              <w:t>Xuan-</w:t>
-            </w:r>
-            <w:proofErr w:type="spellStart"/>
-            <w:r>
-              <w:rPr>
-                <w:rFonts w:ascii="Verdana" w:hAnsi="Verdana"/>
-                <w:sz w:val="20"/>
-                <w:szCs w:val="20"/>
-              </w:rPr>
-              <w:t>Vinh</w:t>
-            </w:r>
-            <w:proofErr w:type="spellEnd"/>
-            <w:r>
-              <w:rPr>
-                <w:rFonts w:ascii="Verdana" w:hAnsi="Verdana"/>
-                <w:sz w:val="20"/>
-                <w:szCs w:val="20"/>
-              </w:rPr>
-              <w:t xml:space="preserve"> Nguyen. </w:t>
-            </w:r>
-            <w:proofErr w:type="spellStart"/>
-            <w:r>
-              <w:rPr>
-                <w:rFonts w:ascii="Verdana" w:hAnsi="Verdana"/>
-                <w:sz w:val="20"/>
-                <w:szCs w:val="20"/>
-              </w:rPr>
-              <w:t>Phu-Khoa</w:t>
-            </w:r>
-            <w:proofErr w:type="spellEnd"/>
-            <w:r>
-              <w:rPr>
-                <w:rFonts w:ascii="Verdana" w:hAnsi="Verdana"/>
-                <w:sz w:val="20"/>
-                <w:szCs w:val="20"/>
-              </w:rPr>
-              <w:t xml:space="preserve"> Nguyen</w:t>
+              <w:t>Xuan-Vinh Nguyen. Phu-Khoa Nguyen</w:t>
             </w:r>
           </w:p>
         </w:tc>
@@ -4101,41 +3443,13 @@
                 <w:szCs w:val="20"/>
               </w:rPr>
             </w:pPr>
-            <w:proofErr w:type="spellStart"/>
-            <w:r>
-              <w:rPr>
-                <w:rFonts w:ascii="Verdana" w:hAnsi="Verdana"/>
-                <w:sz w:val="20"/>
-                <w:szCs w:val="20"/>
-              </w:rPr>
-              <w:t>Khac</w:t>
-            </w:r>
-            <w:proofErr w:type="spellEnd"/>
-            <w:r>
-              <w:rPr>
-                <w:rFonts w:ascii="Verdana" w:hAnsi="Verdana"/>
-                <w:sz w:val="20"/>
-                <w:szCs w:val="20"/>
-              </w:rPr>
-              <w:t xml:space="preserve">-Tuan Nguyen, </w:t>
-            </w:r>
-            <w:proofErr w:type="spellStart"/>
-            <w:r>
-              <w:rPr>
-                <w:rFonts w:ascii="Verdana" w:hAnsi="Verdana"/>
-                <w:sz w:val="20"/>
-                <w:szCs w:val="20"/>
-              </w:rPr>
-              <w:t>Phu-Khoa</w:t>
-            </w:r>
-            <w:proofErr w:type="spellEnd"/>
-            <w:r>
-              <w:rPr>
-                <w:rFonts w:ascii="Verdana" w:hAnsi="Verdana"/>
-                <w:sz w:val="20"/>
-                <w:szCs w:val="20"/>
-              </w:rPr>
-              <w:t xml:space="preserve"> Nguyen</w:t>
+            <w:r>
+              <w:rPr>
+                <w:rFonts w:ascii="Verdana" w:hAnsi="Verdana"/>
+                <w:sz w:val="20"/>
+                <w:szCs w:val="20"/>
+              </w:rPr>
+              <w:t>Khac-Tuan Nguyen, Phu-Khoa Nguyen</w:t>
             </w:r>
           </w:p>
         </w:tc>
@@ -4361,41 +3675,13 @@
                 <w:szCs w:val="20"/>
               </w:rPr>
             </w:pPr>
-            <w:proofErr w:type="spellStart"/>
-            <w:r>
-              <w:rPr>
-                <w:rFonts w:ascii="Verdana" w:hAnsi="Verdana"/>
-                <w:sz w:val="20"/>
-                <w:szCs w:val="20"/>
-              </w:rPr>
-              <w:t>Phu-Khoa</w:t>
-            </w:r>
-            <w:proofErr w:type="spellEnd"/>
-            <w:r>
-              <w:rPr>
-                <w:rFonts w:ascii="Verdana" w:hAnsi="Verdana"/>
-                <w:sz w:val="20"/>
-                <w:szCs w:val="20"/>
-              </w:rPr>
-              <w:t xml:space="preserve"> Nguyen, </w:t>
-            </w:r>
-            <w:proofErr w:type="spellStart"/>
-            <w:r>
-              <w:rPr>
-                <w:rFonts w:ascii="Verdana" w:hAnsi="Verdana"/>
-                <w:sz w:val="20"/>
-                <w:szCs w:val="20"/>
-              </w:rPr>
-              <w:t>Khac</w:t>
-            </w:r>
-            <w:proofErr w:type="spellEnd"/>
-            <w:r>
-              <w:rPr>
-                <w:rFonts w:ascii="Verdana" w:hAnsi="Verdana"/>
-                <w:sz w:val="20"/>
-                <w:szCs w:val="20"/>
-              </w:rPr>
-              <w:t>-Tuan Nguyen</w:t>
+            <w:r>
+              <w:rPr>
+                <w:rFonts w:ascii="Verdana" w:hAnsi="Verdana"/>
+                <w:sz w:val="20"/>
+                <w:szCs w:val="20"/>
+              </w:rPr>
+              <w:t>Phu-Khoa Nguyen, Khac-Tuan Nguyen</w:t>
             </w:r>
           </w:p>
         </w:tc>
@@ -4513,23 +3799,13 @@
                 <w:szCs w:val="20"/>
               </w:rPr>
             </w:pPr>
-            <w:proofErr w:type="spellStart"/>
-            <w:r>
-              <w:rPr>
-                <w:rFonts w:ascii="Verdana" w:hAnsi="Verdana"/>
-                <w:sz w:val="20"/>
-                <w:szCs w:val="20"/>
-              </w:rPr>
-              <w:t>Khac</w:t>
-            </w:r>
-            <w:proofErr w:type="spellEnd"/>
-            <w:r>
-              <w:rPr>
-                <w:rFonts w:ascii="Verdana" w:hAnsi="Verdana"/>
-                <w:sz w:val="20"/>
-                <w:szCs w:val="20"/>
-              </w:rPr>
-              <w:t>-Tuan Nguyen</w:t>
+            <w:r>
+              <w:rPr>
+                <w:rFonts w:ascii="Verdana" w:hAnsi="Verdana"/>
+                <w:sz w:val="20"/>
+                <w:szCs w:val="20"/>
+              </w:rPr>
+              <w:t>Khac-Tuan Nguyen</w:t>
             </w:r>
           </w:p>
         </w:tc>
@@ -4639,23 +3915,13 @@
                 <w:szCs w:val="20"/>
               </w:rPr>
             </w:pPr>
-            <w:proofErr w:type="spellStart"/>
-            <w:r>
-              <w:rPr>
-                <w:rFonts w:ascii="Verdana" w:hAnsi="Verdana"/>
-                <w:sz w:val="20"/>
-                <w:szCs w:val="20"/>
-              </w:rPr>
-              <w:t>Phu-Khoa</w:t>
-            </w:r>
-            <w:proofErr w:type="spellEnd"/>
-            <w:r>
-              <w:rPr>
-                <w:rFonts w:ascii="Verdana" w:hAnsi="Verdana"/>
-                <w:sz w:val="20"/>
-                <w:szCs w:val="20"/>
-              </w:rPr>
-              <w:t xml:space="preserve"> Nguyen</w:t>
+            <w:r>
+              <w:rPr>
+                <w:rFonts w:ascii="Verdana" w:hAnsi="Verdana"/>
+                <w:sz w:val="20"/>
+                <w:szCs w:val="20"/>
+              </w:rPr>
+              <w:t>Phu-Khoa Nguyen</w:t>
             </w:r>
           </w:p>
         </w:tc>
@@ -4765,41 +4031,13 @@
                 <w:szCs w:val="20"/>
               </w:rPr>
             </w:pPr>
-            <w:proofErr w:type="spellStart"/>
-            <w:r>
-              <w:rPr>
-                <w:rFonts w:ascii="Verdana" w:hAnsi="Verdana"/>
-                <w:sz w:val="20"/>
-                <w:szCs w:val="20"/>
-              </w:rPr>
-              <w:t>Bao</w:t>
-            </w:r>
-            <w:proofErr w:type="spellEnd"/>
-            <w:r>
-              <w:rPr>
-                <w:rFonts w:ascii="Verdana" w:hAnsi="Verdana"/>
-                <w:sz w:val="20"/>
-                <w:szCs w:val="20"/>
-              </w:rPr>
-              <w:t>-</w:t>
-            </w:r>
-            <w:proofErr w:type="gramStart"/>
-            <w:r>
-              <w:rPr>
-                <w:rFonts w:ascii="Verdana" w:hAnsi="Verdana"/>
-                <w:sz w:val="20"/>
-                <w:szCs w:val="20"/>
-              </w:rPr>
-              <w:t>An</w:t>
-            </w:r>
-            <w:proofErr w:type="gramEnd"/>
-            <w:r>
-              <w:rPr>
-                <w:rFonts w:ascii="Verdana" w:hAnsi="Verdana"/>
-                <w:sz w:val="20"/>
-                <w:szCs w:val="20"/>
-              </w:rPr>
-              <w:t xml:space="preserve"> Nguyen Tang</w:t>
+            <w:r>
+              <w:rPr>
+                <w:rFonts w:ascii="Verdana" w:hAnsi="Verdana"/>
+                <w:sz w:val="20"/>
+                <w:szCs w:val="20"/>
+              </w:rPr>
+              <w:t>Bao-An Nguyen Tang</w:t>
             </w:r>
           </w:p>
         </w:tc>
@@ -4909,41 +4147,13 @@
                 <w:szCs w:val="20"/>
               </w:rPr>
             </w:pPr>
-            <w:proofErr w:type="spellStart"/>
-            <w:r>
-              <w:rPr>
-                <w:rFonts w:ascii="Verdana" w:hAnsi="Verdana"/>
-                <w:sz w:val="20"/>
-                <w:szCs w:val="20"/>
-              </w:rPr>
-              <w:t>Phu-Khoa</w:t>
-            </w:r>
-            <w:proofErr w:type="spellEnd"/>
-            <w:r>
-              <w:rPr>
-                <w:rFonts w:ascii="Verdana" w:hAnsi="Verdana"/>
-                <w:sz w:val="20"/>
-                <w:szCs w:val="20"/>
-              </w:rPr>
-              <w:t xml:space="preserve"> Nguyen, Xuan-</w:t>
-            </w:r>
-            <w:proofErr w:type="spellStart"/>
-            <w:r>
-              <w:rPr>
-                <w:rFonts w:ascii="Verdana" w:hAnsi="Verdana"/>
-                <w:sz w:val="20"/>
-                <w:szCs w:val="20"/>
-              </w:rPr>
-              <w:t>Vinh</w:t>
-            </w:r>
-            <w:proofErr w:type="spellEnd"/>
-            <w:r>
-              <w:rPr>
-                <w:rFonts w:ascii="Verdana" w:hAnsi="Verdana"/>
-                <w:sz w:val="20"/>
-                <w:szCs w:val="20"/>
-              </w:rPr>
-              <w:t xml:space="preserve"> Nguyen</w:t>
+            <w:r>
+              <w:rPr>
+                <w:rFonts w:ascii="Verdana" w:hAnsi="Verdana"/>
+                <w:sz w:val="20"/>
+                <w:szCs w:val="20"/>
+              </w:rPr>
+              <w:t>Phu-Khoa Nguyen, Xuan-Vinh Nguyen</w:t>
             </w:r>
           </w:p>
         </w:tc>
@@ -5054,23 +4264,13 @@
                 <w:szCs w:val="20"/>
               </w:rPr>
             </w:pPr>
-            <w:proofErr w:type="spellStart"/>
-            <w:r>
-              <w:rPr>
-                <w:rFonts w:ascii="Verdana" w:hAnsi="Verdana"/>
-                <w:sz w:val="20"/>
-                <w:szCs w:val="20"/>
-              </w:rPr>
-              <w:t>Phu-Khoa</w:t>
-            </w:r>
-            <w:proofErr w:type="spellEnd"/>
-            <w:r>
-              <w:rPr>
-                <w:rFonts w:ascii="Verdana" w:hAnsi="Verdana"/>
-                <w:sz w:val="20"/>
-                <w:szCs w:val="20"/>
-              </w:rPr>
-              <w:t xml:space="preserve"> Nguyen</w:t>
+            <w:r>
+              <w:rPr>
+                <w:rFonts w:ascii="Verdana" w:hAnsi="Verdana"/>
+                <w:sz w:val="20"/>
+                <w:szCs w:val="20"/>
+              </w:rPr>
+              <w:t>Phu-Khoa Nguyen</w:t>
             </w:r>
           </w:p>
         </w:tc>
@@ -5180,23 +4380,13 @@
                 <w:szCs w:val="20"/>
               </w:rPr>
             </w:pPr>
-            <w:proofErr w:type="spellStart"/>
-            <w:r>
-              <w:rPr>
-                <w:rFonts w:ascii="Verdana" w:hAnsi="Verdana"/>
-                <w:sz w:val="20"/>
-                <w:szCs w:val="20"/>
-              </w:rPr>
-              <w:t>Khac</w:t>
-            </w:r>
-            <w:proofErr w:type="spellEnd"/>
-            <w:r>
-              <w:rPr>
-                <w:rFonts w:ascii="Verdana" w:hAnsi="Verdana"/>
-                <w:sz w:val="20"/>
-                <w:szCs w:val="20"/>
-              </w:rPr>
-              <w:t>-Tuan Nguyen</w:t>
+            <w:r>
+              <w:rPr>
+                <w:rFonts w:ascii="Verdana" w:hAnsi="Verdana"/>
+                <w:sz w:val="20"/>
+                <w:szCs w:val="20"/>
+              </w:rPr>
+              <w:t>Khac-Tuan Nguyen</w:t>
             </w:r>
           </w:p>
         </w:tc>
@@ -5312,61 +4502,7 @@
                 <w:sz w:val="20"/>
                 <w:szCs w:val="20"/>
               </w:rPr>
-              <w:t>Xuan-</w:t>
-            </w:r>
-            <w:proofErr w:type="spellStart"/>
-            <w:r>
-              <w:rPr>
-                <w:rFonts w:ascii="Verdana" w:hAnsi="Verdana"/>
-                <w:sz w:val="20"/>
-                <w:szCs w:val="20"/>
-              </w:rPr>
-              <w:t>Vinh</w:t>
-            </w:r>
-            <w:proofErr w:type="spellEnd"/>
-            <w:r>
-              <w:rPr>
-                <w:rFonts w:ascii="Verdana" w:hAnsi="Verdana"/>
-                <w:sz w:val="20"/>
-                <w:szCs w:val="20"/>
-              </w:rPr>
-              <w:t xml:space="preserve"> Nguyen, </w:t>
-            </w:r>
-            <w:proofErr w:type="spellStart"/>
-            <w:r>
-              <w:rPr>
-                <w:rFonts w:ascii="Verdana" w:hAnsi="Verdana"/>
-                <w:sz w:val="20"/>
-                <w:szCs w:val="20"/>
-              </w:rPr>
-              <w:t>Bao</w:t>
-            </w:r>
-            <w:proofErr w:type="spellEnd"/>
-            <w:r>
-              <w:rPr>
-                <w:rFonts w:ascii="Verdana" w:hAnsi="Verdana"/>
-                <w:sz w:val="20"/>
-                <w:szCs w:val="20"/>
-              </w:rPr>
-              <w:t>-</w:t>
-            </w:r>
-            <w:proofErr w:type="gramStart"/>
-            <w:r>
-              <w:rPr>
-                <w:rFonts w:ascii="Verdana" w:hAnsi="Verdana"/>
-                <w:sz w:val="20"/>
-                <w:szCs w:val="20"/>
-              </w:rPr>
-              <w:t>An</w:t>
-            </w:r>
-            <w:proofErr w:type="gramEnd"/>
-            <w:r>
-              <w:rPr>
-                <w:rFonts w:ascii="Verdana" w:hAnsi="Verdana"/>
-                <w:sz w:val="20"/>
-                <w:szCs w:val="20"/>
-              </w:rPr>
-              <w:t xml:space="preserve"> Nguyen Tang</w:t>
+              <w:t>Xuan-Vinh Nguyen, Bao-An Nguyen Tang</w:t>
             </w:r>
           </w:p>
         </w:tc>
@@ -5476,41 +4612,13 @@
                 <w:szCs w:val="20"/>
               </w:rPr>
             </w:pPr>
-            <w:proofErr w:type="spellStart"/>
-            <w:r>
-              <w:rPr>
-                <w:rFonts w:ascii="Verdana" w:hAnsi="Verdana"/>
-                <w:sz w:val="20"/>
-                <w:szCs w:val="20"/>
-              </w:rPr>
-              <w:t>Bao</w:t>
-            </w:r>
-            <w:proofErr w:type="spellEnd"/>
-            <w:r>
-              <w:rPr>
-                <w:rFonts w:ascii="Verdana" w:hAnsi="Verdana"/>
-                <w:sz w:val="20"/>
-                <w:szCs w:val="20"/>
-              </w:rPr>
-              <w:t>-</w:t>
-            </w:r>
-            <w:proofErr w:type="gramStart"/>
-            <w:r>
-              <w:rPr>
-                <w:rFonts w:ascii="Verdana" w:hAnsi="Verdana"/>
-                <w:sz w:val="20"/>
-                <w:szCs w:val="20"/>
-              </w:rPr>
-              <w:t>An</w:t>
-            </w:r>
-            <w:proofErr w:type="gramEnd"/>
-            <w:r>
-              <w:rPr>
-                <w:rFonts w:ascii="Verdana" w:hAnsi="Verdana"/>
-                <w:sz w:val="20"/>
-                <w:szCs w:val="20"/>
-              </w:rPr>
-              <w:t xml:space="preserve"> Nguyen Tang</w:t>
+            <w:r>
+              <w:rPr>
+                <w:rFonts w:ascii="Verdana" w:hAnsi="Verdana"/>
+                <w:sz w:val="20"/>
+                <w:szCs w:val="20"/>
+              </w:rPr>
+              <w:t>Bao-An Nguyen Tang</w:t>
             </w:r>
           </w:p>
         </w:tc>
@@ -5620,23 +4728,13 @@
                 <w:szCs w:val="20"/>
               </w:rPr>
             </w:pPr>
-            <w:proofErr w:type="spellStart"/>
-            <w:r>
-              <w:rPr>
-                <w:rFonts w:ascii="Verdana" w:hAnsi="Verdana"/>
-                <w:sz w:val="20"/>
-                <w:szCs w:val="20"/>
-              </w:rPr>
-              <w:t>Khac</w:t>
-            </w:r>
-            <w:proofErr w:type="spellEnd"/>
-            <w:r>
-              <w:rPr>
-                <w:rFonts w:ascii="Verdana" w:hAnsi="Verdana"/>
-                <w:sz w:val="20"/>
-                <w:szCs w:val="20"/>
-              </w:rPr>
-              <w:t>-Tuan Nguyen</w:t>
+            <w:r>
+              <w:rPr>
+                <w:rFonts w:ascii="Verdana" w:hAnsi="Verdana"/>
+                <w:sz w:val="20"/>
+                <w:szCs w:val="20"/>
+              </w:rPr>
+              <w:t>Khac-Tuan Nguyen</w:t>
             </w:r>
           </w:p>
         </w:tc>
@@ -5659,6 +4757,354 @@
                 <w:szCs w:val="20"/>
               </w:rPr>
               <w:t>50%</w:t>
+            </w:r>
+          </w:p>
+        </w:tc>
+      </w:tr>
+      <w:tr>
+        <w:trPr>
+          <w:trHeight w:val="638"/>
+        </w:trPr>
+        <w:tc>
+          <w:tcPr>
+            <w:tcW w:w="558" w:type="dxa"/>
+          </w:tcPr>
+          <w:p>
+            <w:pPr>
+              <w:jc w:val="center"/>
+              <w:rPr>
+                <w:rFonts w:ascii="Verdana" w:hAnsi="Verdana"/>
+                <w:sz w:val="20"/>
+                <w:szCs w:val="20"/>
+              </w:rPr>
+            </w:pPr>
+            <w:r>
+              <w:rPr>
+                <w:rFonts w:ascii="Verdana" w:hAnsi="Verdana"/>
+                <w:sz w:val="20"/>
+                <w:szCs w:val="20"/>
+              </w:rPr>
+              <w:t>31</w:t>
+            </w:r>
+          </w:p>
+        </w:tc>
+        <w:tc>
+          <w:tcPr>
+            <w:tcW w:w="4770" w:type="dxa"/>
+          </w:tcPr>
+          <w:p>
+            <w:pPr>
+              <w:rPr>
+                <w:rFonts w:ascii="Verdana" w:hAnsi="Verdana"/>
+                <w:sz w:val="20"/>
+                <w:szCs w:val="20"/>
+              </w:rPr>
+            </w:pPr>
+            <w:r>
+              <w:rPr>
+                <w:rFonts w:ascii="Verdana" w:hAnsi="Verdana"/>
+                <w:sz w:val="20"/>
+                <w:szCs w:val="20"/>
+              </w:rPr>
+              <w:t>Implementing Waiter + Chef scene (completely, all functions)</w:t>
+            </w:r>
+          </w:p>
+        </w:tc>
+        <w:tc>
+          <w:tcPr>
+            <w:tcW w:w="1548" w:type="dxa"/>
+          </w:tcPr>
+          <w:p>
+            <w:pPr>
+              <w:rPr>
+                <w:rFonts w:ascii="Verdana" w:hAnsi="Verdana"/>
+                <w:sz w:val="20"/>
+                <w:szCs w:val="20"/>
+              </w:rPr>
+            </w:pPr>
+            <w:r>
+              <w:rPr>
+                <w:rFonts w:ascii="Verdana" w:hAnsi="Verdana"/>
+                <w:sz w:val="20"/>
+                <w:szCs w:val="20"/>
+              </w:rPr>
+              <w:t>10/12/2017</w:t>
+            </w:r>
+          </w:p>
+        </w:tc>
+        <w:tc>
+          <w:tcPr>
+            <w:tcW w:w="1692" w:type="dxa"/>
+          </w:tcPr>
+          <w:p>
+            <w:pPr>
+              <w:rPr>
+                <w:rFonts w:ascii="Verdana" w:hAnsi="Verdana"/>
+                <w:sz w:val="20"/>
+                <w:szCs w:val="20"/>
+              </w:rPr>
+            </w:pPr>
+            <w:r>
+              <w:rPr>
+                <w:rFonts w:ascii="Verdana" w:hAnsi="Verdana"/>
+                <w:sz w:val="20"/>
+                <w:szCs w:val="20"/>
+              </w:rPr>
+              <w:t>Khac-Tuan Nguyen, Xuan-Vinh Nguyen</w:t>
+            </w:r>
+          </w:p>
+        </w:tc>
+        <w:tc>
+          <w:tcPr>
+            <w:tcW w:w="1350" w:type="dxa"/>
+          </w:tcPr>
+          <w:p>
+            <w:pPr>
+              <w:rPr>
+                <w:rFonts w:ascii="Verdana" w:hAnsi="Verdana"/>
+                <w:sz w:val="20"/>
+                <w:szCs w:val="20"/>
+              </w:rPr>
+            </w:pPr>
+            <w:r>
+              <w:rPr>
+                <w:rFonts w:ascii="Verdana" w:hAnsi="Verdana"/>
+                <w:sz w:val="20"/>
+                <w:szCs w:val="20"/>
+              </w:rPr>
+              <w:t>100%</w:t>
+            </w:r>
+          </w:p>
+        </w:tc>
+      </w:tr>
+      <w:tr>
+        <w:trPr>
+          <w:trHeight w:val="638"/>
+        </w:trPr>
+        <w:tc>
+          <w:tcPr>
+            <w:tcW w:w="558" w:type="dxa"/>
+          </w:tcPr>
+          <w:p>
+            <w:pPr>
+              <w:jc w:val="center"/>
+              <w:rPr>
+                <w:rFonts w:ascii="Verdana" w:hAnsi="Verdana"/>
+                <w:sz w:val="20"/>
+                <w:szCs w:val="20"/>
+              </w:rPr>
+            </w:pPr>
+            <w:r>
+              <w:rPr>
+                <w:rFonts w:ascii="Verdana" w:hAnsi="Verdana"/>
+                <w:sz w:val="20"/>
+                <w:szCs w:val="20"/>
+              </w:rPr>
+              <w:t>32</w:t>
+            </w:r>
+          </w:p>
+        </w:tc>
+        <w:tc>
+          <w:tcPr>
+            <w:tcW w:w="4770" w:type="dxa"/>
+          </w:tcPr>
+          <w:p>
+            <w:pPr>
+              <w:rPr>
+                <w:rFonts w:ascii="Verdana" w:hAnsi="Verdana"/>
+                <w:sz w:val="20"/>
+                <w:szCs w:val="20"/>
+              </w:rPr>
+            </w:pPr>
+            <w:r>
+              <w:rPr>
+                <w:rFonts w:ascii="Verdana" w:hAnsi="Verdana"/>
+                <w:sz w:val="20"/>
+                <w:szCs w:val="20"/>
+              </w:rPr>
+              <w:t>Implement test cases</w:t>
+            </w:r>
+          </w:p>
+        </w:tc>
+        <w:tc>
+          <w:tcPr>
+            <w:tcW w:w="1548" w:type="dxa"/>
+          </w:tcPr>
+          <w:p>
+            <w:pPr>
+              <w:rPr>
+                <w:rFonts w:ascii="Verdana" w:hAnsi="Verdana"/>
+                <w:sz w:val="20"/>
+                <w:szCs w:val="20"/>
+              </w:rPr>
+            </w:pPr>
+            <w:r>
+              <w:rPr>
+                <w:rFonts w:ascii="Verdana" w:hAnsi="Verdana"/>
+                <w:sz w:val="20"/>
+                <w:szCs w:val="20"/>
+              </w:rPr>
+              <w:t>16/12/2017</w:t>
+            </w:r>
+          </w:p>
+        </w:tc>
+        <w:tc>
+          <w:tcPr>
+            <w:tcW w:w="1692" w:type="dxa"/>
+          </w:tcPr>
+          <w:p>
+            <w:pPr>
+              <w:rPr>
+                <w:rFonts w:ascii="Verdana" w:hAnsi="Verdana"/>
+                <w:sz w:val="20"/>
+                <w:szCs w:val="20"/>
+              </w:rPr>
+            </w:pPr>
+            <w:r>
+              <w:rPr>
+                <w:rFonts w:ascii="Verdana" w:hAnsi="Verdana"/>
+                <w:sz w:val="20"/>
+                <w:szCs w:val="20"/>
+              </w:rPr>
+              <w:t>Phu-Khoa Nguyen, Bao-An Nguyen Tang</w:t>
+            </w:r>
+          </w:p>
+        </w:tc>
+        <w:tc>
+          <w:tcPr>
+            <w:tcW w:w="1350" w:type="dxa"/>
+          </w:tcPr>
+          <w:p>
+            <w:pPr>
+              <w:rPr>
+                <w:rFonts w:ascii="Verdana" w:hAnsi="Verdana"/>
+                <w:sz w:val="20"/>
+                <w:szCs w:val="20"/>
+              </w:rPr>
+            </w:pPr>
+            <w:r>
+              <w:rPr>
+                <w:rFonts w:ascii="Verdana" w:hAnsi="Verdana"/>
+                <w:sz w:val="20"/>
+                <w:szCs w:val="20"/>
+              </w:rPr>
+              <w:t>100%</w:t>
+            </w:r>
+          </w:p>
+        </w:tc>
+      </w:tr>
+      <w:tr>
+        <w:trPr>
+          <w:trHeight w:val="638"/>
+        </w:trPr>
+        <w:tc>
+          <w:tcPr>
+            <w:tcW w:w="558" w:type="dxa"/>
+          </w:tcPr>
+          <w:p>
+            <w:pPr>
+              <w:jc w:val="center"/>
+              <w:rPr>
+                <w:rFonts w:ascii="Verdana" w:hAnsi="Verdana"/>
+                <w:sz w:val="20"/>
+                <w:szCs w:val="20"/>
+              </w:rPr>
+            </w:pPr>
+            <w:r>
+              <w:rPr>
+                <w:rFonts w:ascii="Verdana" w:hAnsi="Verdana"/>
+                <w:sz w:val="20"/>
+                <w:szCs w:val="20"/>
+              </w:rPr>
+              <w:t>33</w:t>
+            </w:r>
+          </w:p>
+        </w:tc>
+        <w:tc>
+          <w:tcPr>
+            <w:tcW w:w="4770" w:type="dxa"/>
+          </w:tcPr>
+          <w:p>
+            <w:pPr>
+              <w:rPr>
+                <w:rFonts w:ascii="Verdana" w:hAnsi="Verdana"/>
+                <w:sz w:val="20"/>
+                <w:szCs w:val="20"/>
+              </w:rPr>
+            </w:pPr>
+            <w:r>
+              <w:rPr>
+                <w:rFonts w:ascii="Verdana" w:hAnsi="Verdana"/>
+                <w:sz w:val="20"/>
+                <w:szCs w:val="20"/>
+              </w:rPr>
+              <w:t>Write Test Plan, Test report and Test case documents</w:t>
+            </w:r>
+          </w:p>
+        </w:tc>
+        <w:tc>
+          <w:tcPr>
+            <w:tcW w:w="1548" w:type="dxa"/>
+          </w:tcPr>
+          <w:p>
+            <w:pPr>
+              <w:rPr>
+                <w:rFonts w:ascii="Verdana" w:hAnsi="Verdana"/>
+                <w:sz w:val="20"/>
+                <w:szCs w:val="20"/>
+              </w:rPr>
+            </w:pPr>
+            <w:r>
+              <w:rPr>
+                <w:rFonts w:ascii="Verdana" w:hAnsi="Verdana"/>
+                <w:sz w:val="20"/>
+                <w:szCs w:val="20"/>
+              </w:rPr>
+              <w:t>16/12/2017</w:t>
+            </w:r>
+          </w:p>
+        </w:tc>
+        <w:tc>
+          <w:tcPr>
+            <w:tcW w:w="1692" w:type="dxa"/>
+          </w:tcPr>
+          <w:p>
+            <w:pPr>
+              <w:rPr>
+                <w:rFonts w:ascii="Verdana" w:hAnsi="Verdana"/>
+                <w:sz w:val="20"/>
+                <w:szCs w:val="20"/>
+              </w:rPr>
+            </w:pPr>
+            <w:r>
+              <w:rPr>
+                <w:rFonts w:ascii="Verdana" w:hAnsi="Verdana"/>
+                <w:sz w:val="20"/>
+                <w:szCs w:val="20"/>
+              </w:rPr>
+              <w:t>Phu-Khoa Nguyen, Xuan-Vinh Nguyen</w:t>
+            </w:r>
+          </w:p>
+        </w:tc>
+        <w:tc>
+          <w:tcPr>
+            <w:tcW w:w="1350" w:type="dxa"/>
+          </w:tcPr>
+          <w:p>
+            <w:pPr>
+              <w:rPr>
+                <w:rFonts w:ascii="Verdana" w:hAnsi="Verdana"/>
+                <w:sz w:val="20"/>
+                <w:szCs w:val="20"/>
+              </w:rPr>
+            </w:pPr>
+            <w:r>
+              <w:rPr>
+                <w:rFonts w:ascii="Verdana" w:hAnsi="Verdana"/>
+                <w:sz w:val="20"/>
+                <w:szCs w:val="20"/>
+              </w:rPr>
+              <w:t>100%</w:t>
             </w:r>
           </w:p>
         </w:tc>
@@ -5703,7 +5149,25 @@
         <w:rPr>
           <w:rFonts w:ascii="Verdana" w:hAnsi="Verdana"/>
         </w:rPr>
-        <w:t>Not clear scenario (reviewed by TA)</w:t>
+        <w:t>Still not cover all the test cases because the application has not been fully developed.</w:t>
+      </w:r>
+    </w:p>
+    <w:p>
+      <w:pPr>
+        <w:pStyle w:val="ListParagraph"/>
+        <w:numPr>
+          <w:ilvl w:val="0"/>
+          <w:numId w:val="1"/>
+        </w:numPr>
+        <w:rPr>
+          <w:rFonts w:ascii="Verdana" w:hAnsi="Verdana"/>
+        </w:rPr>
+      </w:pPr>
+      <w:r>
+        <w:rPr>
+          <w:rFonts w:ascii="Verdana" w:hAnsi="Verdana"/>
+        </w:rPr>
+        <w:t>Using Blender to make 3D models perfect is hard!</w:t>
       </w:r>
     </w:p>
     <w:p>
@@ -5887,7 +5351,15 @@
                 <w:sz w:val="20"/>
                 <w:szCs w:val="20"/>
               </w:rPr>
-              <w:t>Continue implement above functions</w:t>
+              <w:t xml:space="preserve">Continue implement </w:t>
+            </w:r>
+            <w:r>
+              <w:rPr>
+                <w:rFonts w:ascii="Verdana" w:hAnsi="Verdana"/>
+                <w:sz w:val="20"/>
+                <w:szCs w:val="20"/>
+              </w:rPr>
+              <w:t>incomplete functions</w:t>
             </w:r>
           </w:p>
         </w:tc>
@@ -5909,7 +5381,15 @@
                 <w:sz w:val="20"/>
                 <w:szCs w:val="20"/>
               </w:rPr>
-              <w:t>10/12/2017</w:t>
+              <w:t>22</w:t>
+            </w:r>
+            <w:r>
+              <w:rPr>
+                <w:rFonts w:ascii="Verdana" w:hAnsi="Verdana"/>
+                <w:sz w:val="20"/>
+                <w:szCs w:val="20"/>
+              </w:rPr>
+              <w:t>/12/2017</w:t>
             </w:r>
           </w:p>
         </w:tc>
@@ -5925,178 +5405,13 @@
                 <w:szCs w:val="20"/>
               </w:rPr>
             </w:pPr>
-            <w:proofErr w:type="gramStart"/>
-            <w:r>
-              <w:rPr>
-                <w:rFonts w:ascii="Verdana" w:hAnsi="Verdana"/>
-                <w:sz w:val="20"/>
-                <w:szCs w:val="20"/>
-              </w:rPr>
-              <w:t>All of</w:t>
-            </w:r>
-            <w:proofErr w:type="gramEnd"/>
-            <w:r>
-              <w:rPr>
-                <w:rFonts w:ascii="Verdana" w:hAnsi="Verdana"/>
-                <w:sz w:val="20"/>
-                <w:szCs w:val="20"/>
-              </w:rPr>
-              <w:t xml:space="preserve"> the team members</w:t>
-            </w:r>
-            <w:bookmarkStart w:id="0" w:name="_GoBack"/>
-            <w:bookmarkEnd w:id="0"/>
-          </w:p>
-        </w:tc>
-      </w:tr>
-      <w:tr>
-        <w:tc>
-          <w:tcPr>
-            <w:tcW w:w="558" w:type="dxa"/>
-          </w:tcPr>
-          <w:p>
-            <w:pPr>
-              <w:jc w:val="center"/>
-              <w:rPr>
-                <w:rFonts w:ascii="Verdana" w:hAnsi="Verdana"/>
-                <w:sz w:val="20"/>
-                <w:szCs w:val="20"/>
-              </w:rPr>
-            </w:pPr>
-            <w:r>
-              <w:rPr>
-                <w:rFonts w:ascii="Verdana" w:hAnsi="Verdana"/>
-                <w:sz w:val="20"/>
-                <w:szCs w:val="20"/>
-              </w:rPr>
-              <w:t>2</w:t>
-            </w:r>
-          </w:p>
-        </w:tc>
-        <w:tc>
-          <w:tcPr>
-            <w:tcW w:w="4608" w:type="dxa"/>
-          </w:tcPr>
-          <w:p>
-            <w:pPr>
-              <w:rPr>
-                <w:rFonts w:ascii="Verdana" w:hAnsi="Verdana"/>
-                <w:sz w:val="20"/>
-                <w:szCs w:val="20"/>
-              </w:rPr>
-            </w:pPr>
-            <w:r>
-              <w:rPr>
-                <w:rFonts w:ascii="Verdana" w:hAnsi="Verdana"/>
-                <w:sz w:val="20"/>
-                <w:szCs w:val="20"/>
-              </w:rPr>
-              <w:t>Continue to create 3D models</w:t>
-            </w:r>
-          </w:p>
-        </w:tc>
-        <w:tc>
-          <w:tcPr>
-            <w:tcW w:w="1710" w:type="dxa"/>
-          </w:tcPr>
-          <w:p>
-            <w:pPr>
-              <w:rPr>
-                <w:rFonts w:ascii="Verdana" w:hAnsi="Verdana"/>
-                <w:sz w:val="20"/>
-                <w:szCs w:val="20"/>
-              </w:rPr>
-            </w:pPr>
-            <w:r>
-              <w:rPr>
-                <w:rFonts w:ascii="Verdana" w:hAnsi="Verdana"/>
-                <w:sz w:val="20"/>
-                <w:szCs w:val="20"/>
-              </w:rPr>
-              <w:t>10/12</w:t>
-            </w:r>
-            <w:r>
-              <w:rPr>
-                <w:rFonts w:ascii="Verdana" w:hAnsi="Verdana"/>
-                <w:sz w:val="20"/>
-                <w:szCs w:val="20"/>
-              </w:rPr>
-              <w:t>/2017</w:t>
-            </w:r>
-          </w:p>
-        </w:tc>
-        <w:tc>
-          <w:tcPr>
-            <w:tcW w:w="1692" w:type="dxa"/>
-          </w:tcPr>
-          <w:p>
-            <w:pPr>
-              <w:rPr>
-                <w:rFonts w:ascii="Verdana" w:hAnsi="Verdana"/>
-                <w:sz w:val="20"/>
-                <w:szCs w:val="20"/>
-              </w:rPr>
-            </w:pPr>
-            <w:proofErr w:type="spellStart"/>
-            <w:r>
-              <w:rPr>
-                <w:rFonts w:ascii="Verdana" w:hAnsi="Verdana"/>
-                <w:sz w:val="20"/>
-                <w:szCs w:val="20"/>
-              </w:rPr>
-              <w:t>Bao</w:t>
-            </w:r>
-            <w:proofErr w:type="spellEnd"/>
-            <w:r>
-              <w:rPr>
-                <w:rFonts w:ascii="Verdana" w:hAnsi="Verdana"/>
-                <w:sz w:val="20"/>
-                <w:szCs w:val="20"/>
-              </w:rPr>
-              <w:t>-</w:t>
-            </w:r>
-            <w:proofErr w:type="gramStart"/>
-            <w:r>
-              <w:rPr>
-                <w:rFonts w:ascii="Verdana" w:hAnsi="Verdana"/>
-                <w:sz w:val="20"/>
-                <w:szCs w:val="20"/>
-              </w:rPr>
-              <w:t>An</w:t>
-            </w:r>
-            <w:proofErr w:type="gramEnd"/>
-            <w:r>
-              <w:rPr>
-                <w:rFonts w:ascii="Verdana" w:hAnsi="Verdana"/>
-                <w:sz w:val="20"/>
-                <w:szCs w:val="20"/>
-              </w:rPr>
-              <w:t xml:space="preserve"> Nguyen Tang,</w:t>
-            </w:r>
-            <w:r>
-              <w:rPr>
-                <w:rFonts w:ascii="Verdana" w:hAnsi="Verdana"/>
-                <w:sz w:val="20"/>
-                <w:szCs w:val="20"/>
-              </w:rPr>
-              <w:br/>
-            </w:r>
-            <w:proofErr w:type="spellStart"/>
-            <w:r>
-              <w:rPr>
-                <w:rFonts w:ascii="Verdana" w:hAnsi="Verdana"/>
-                <w:sz w:val="20"/>
-                <w:szCs w:val="20"/>
-              </w:rPr>
-              <w:t>Phu-Khoa</w:t>
-            </w:r>
-            <w:proofErr w:type="spellEnd"/>
-            <w:r>
-              <w:rPr>
-                <w:rFonts w:ascii="Verdana" w:hAnsi="Verdana"/>
-                <w:sz w:val="20"/>
-                <w:szCs w:val="20"/>
-              </w:rPr>
-              <w:t xml:space="preserve"> Nguyen</w:t>
+            <w:r>
+              <w:rPr>
+                <w:rFonts w:ascii="Verdana" w:hAnsi="Verdana"/>
+                <w:sz w:val="20"/>
+                <w:szCs w:val="20"/>
+              </w:rPr>
+              <w:t>All of the team members</w:t>
             </w:r>
           </w:p>
         </w:tc>
@@ -6124,7 +5439,7 @@
                 <w:sz w:val="20"/>
                 <w:szCs w:val="20"/>
               </w:rPr>
-              <w:t>3</w:t>
+              <w:t>2</w:t>
             </w:r>
           </w:p>
         </w:tc>
@@ -6146,7 +5461,7 @@
                 <w:sz w:val="20"/>
                 <w:szCs w:val="20"/>
               </w:rPr>
-              <w:t>Use Blender to make 3D models more beautiful</w:t>
+              <w:t>Implement more test cases as the application is being developed continuously</w:t>
             </w:r>
           </w:p>
         </w:tc>
@@ -6168,7 +5483,15 @@
                 <w:sz w:val="20"/>
                 <w:szCs w:val="20"/>
               </w:rPr>
-              <w:t>10/12/2017</w:t>
+              <w:t>22</w:t>
+            </w:r>
+            <w:r>
+              <w:rPr>
+                <w:rFonts w:ascii="Verdana" w:hAnsi="Verdana"/>
+                <w:sz w:val="20"/>
+                <w:szCs w:val="20"/>
+              </w:rPr>
+              <w:t>/12/2017</w:t>
             </w:r>
           </w:p>
         </w:tc>
@@ -6184,23 +5507,13 @@
                 <w:szCs w:val="20"/>
               </w:rPr>
             </w:pPr>
-            <w:proofErr w:type="spellStart"/>
-            <w:r>
-              <w:rPr>
-                <w:rFonts w:ascii="Verdana" w:hAnsi="Verdana"/>
-                <w:sz w:val="20"/>
-                <w:szCs w:val="20"/>
-              </w:rPr>
-              <w:t>Khac</w:t>
-            </w:r>
-            <w:proofErr w:type="spellEnd"/>
-            <w:r>
-              <w:rPr>
-                <w:rFonts w:ascii="Verdana" w:hAnsi="Verdana"/>
-                <w:sz w:val="20"/>
-                <w:szCs w:val="20"/>
-              </w:rPr>
-              <w:t>-Tuan Nguyen</w:t>
+            <w:r>
+              <w:rPr>
+                <w:rFonts w:ascii="Verdana" w:hAnsi="Verdana"/>
+                <w:sz w:val="20"/>
+                <w:szCs w:val="20"/>
+              </w:rPr>
+              <w:t>Phu-Khoa Nguyen, Khac-Tuan Nguyen</w:t>
             </w:r>
           </w:p>
         </w:tc>
@@ -7349,7 +6662,7 @@
 </file>
 
 <file path=customXml/itemProps1.xml><?xml version="1.0" encoding="utf-8"?>
-<ds:datastoreItem xmlns:ds="http://schemas.openxmlformats.org/officeDocument/2006/customXml" ds:itemID="{3936299C-5DB2-C149-BEE2-86DBDD7C2B1F}">
+<ds:datastoreItem xmlns:ds="http://schemas.openxmlformats.org/officeDocument/2006/customXml" ds:itemID="{0EB3C852-71D8-F745-A099-726C6CE0B581}">
   <ds:schemaRefs>
     <ds:schemaRef ds:uri="http://schemas.openxmlformats.org/officeDocument/2006/bibliography"/>
   </ds:schemaRefs>

</xml_diff>